<commit_message>
1 more sentence for Cameron
</commit_message>
<xml_diff>
--- a/Business Analysis/Personas.docx
+++ b/Business Analysis/Personas.docx
@@ -1,10 +1,10 @@
 
 <file path=word/document.xml><?xml version="1.0" encoding="utf-8"?>
-<w:document xmlns:wpc="http://schemas.microsoft.com/office/word/2010/wordprocessingCanvas" xmlns:cx="http://schemas.microsoft.com/office/drawing/2014/chartex" xmlns:cx1="http://schemas.microsoft.com/office/drawing/2015/9/8/chartex" xmlns:cx2="http://schemas.microsoft.com/office/drawing/2015/10/21/chartex" xmlns:cx3="http://schemas.microsoft.com/office/drawing/2016/5/9/chartex" xmlns:cx4="http://schemas.microsoft.com/office/drawing/2016/5/10/chartex" xmlns:cx5="http://schemas.microsoft.com/office/drawing/2016/5/11/chartex" xmlns:cx6="http://schemas.microsoft.com/office/drawing/2016/5/12/chartex" xmlns:cx7="http://schemas.microsoft.com/office/drawing/2016/5/13/chartex" xmlns:cx8="http://schemas.microsoft.com/office/drawing/2016/5/14/chartex" xmlns:mc="http://schemas.openxmlformats.org/markup-compatibility/2006" xmlns:o="urn:schemas-microsoft-com:office:office" xmlns:r="http://schemas.openxmlformats.org/officeDocument/2006/relationships" xmlns:m="http://schemas.openxmlformats.org/officeDocument/2006/math" xmlns:v="urn:schemas-microsoft-com:vml" xmlns:wp14="http://schemas.microsoft.com/office/word/2010/wordprocessingDrawing" xmlns:wp="http://schemas.openxmlformats.org/drawingml/2006/wordprocessingDrawing" xmlns:w10="urn:schemas-microsoft-com:office:word" xmlns:w="http://schemas.openxmlformats.org/wordprocessingml/2006/main" xmlns:w14="http://schemas.microsoft.com/office/word/2010/wordml" xmlns:w15="http://schemas.microsoft.com/office/word/2012/wordml" xmlns:w16se="http://schemas.microsoft.com/office/word/2015/wordml/symex" xmlns:wpg="http://schemas.microsoft.com/office/word/2010/wordprocessingGroup" xmlns:wpi="http://schemas.microsoft.com/office/word/2010/wordprocessingInk" xmlns:wne="http://schemas.microsoft.com/office/word/2006/wordml" xmlns:wps="http://schemas.microsoft.com/office/word/2010/wordprocessingShape" mc:Ignorable="w14 w15 w16se wp14">
+<w:document xmlns:wpc="http://schemas.microsoft.com/office/word/2010/wordprocessingCanvas" xmlns:cx="http://schemas.microsoft.com/office/drawing/2014/chartex" xmlns:cx1="http://schemas.microsoft.com/office/drawing/2015/9/8/chartex" xmlns:cx2="http://schemas.microsoft.com/office/drawing/2015/10/21/chartex" xmlns:cx3="http://schemas.microsoft.com/office/drawing/2016/5/9/chartex" xmlns:cx4="http://schemas.microsoft.com/office/drawing/2016/5/10/chartex" xmlns:cx5="http://schemas.microsoft.com/office/drawing/2016/5/11/chartex" xmlns:cx6="http://schemas.microsoft.com/office/drawing/2016/5/12/chartex" xmlns:cx7="http://schemas.microsoft.com/office/drawing/2016/5/13/chartex" xmlns:cx8="http://schemas.microsoft.com/office/drawing/2016/5/14/chartex" xmlns:mc="http://schemas.openxmlformats.org/markup-compatibility/2006" xmlns:aink="http://schemas.microsoft.com/office/drawing/2016/ink" xmlns:o="urn:schemas-microsoft-com:office:office" xmlns:r="http://schemas.openxmlformats.org/officeDocument/2006/relationships" xmlns:m="http://schemas.openxmlformats.org/officeDocument/2006/math" xmlns:v="urn:schemas-microsoft-com:vml" xmlns:wp14="http://schemas.microsoft.com/office/word/2010/wordprocessingDrawing" xmlns:wp="http://schemas.openxmlformats.org/drawingml/2006/wordprocessingDrawing" xmlns:w10="urn:schemas-microsoft-com:office:word" xmlns:w="http://schemas.openxmlformats.org/wordprocessingml/2006/main" xmlns:w14="http://schemas.microsoft.com/office/word/2010/wordml" xmlns:w15="http://schemas.microsoft.com/office/word/2012/wordml" xmlns:w16se="http://schemas.microsoft.com/office/word/2015/wordml/symex" xmlns:wpg="http://schemas.microsoft.com/office/word/2010/wordprocessingGroup" xmlns:wpi="http://schemas.microsoft.com/office/word/2010/wordprocessingInk" xmlns:wne="http://schemas.microsoft.com/office/word/2006/wordml" xmlns:wps="http://schemas.microsoft.com/office/word/2010/wordprocessingShape" mc:Ignorable="w14 w15 w16se wp14">
   <w:body>
     <w:p>
       <w:pPr>
-        <w:pStyle w:val="Virsraksts1"/>
+        <w:pStyle w:val="Heading1"/>
         <w:rPr>
           <w:rFonts w:ascii="Times New Roman" w:hAnsi="Times New Roman" w:cs="Times New Roman"/>
           <w:b/>
@@ -26,7 +26,7 @@
     </w:p>
     <w:tbl>
       <w:tblPr>
-        <w:tblStyle w:val="Reatabula"/>
+        <w:tblStyle w:val="TableGrid"/>
         <w:tblW w:w="0" w:type="auto"/>
         <w:tblInd w:w="108" w:type="dxa"/>
         <w:tblLook w:val="04A0" w:firstRow="1" w:lastRow="0" w:firstColumn="1" w:lastColumn="0" w:noHBand="0" w:noVBand="1"/>
@@ -145,9 +145,10 @@
           </w:tcPr>
           <w:p>
             <w:pPr>
-              <w:pStyle w:val="Virsraksts3"/>
+              <w:pStyle w:val="Heading3"/>
               <w:shd w:val="clear" w:color="auto" w:fill="FFFFFF"/>
               <w:spacing w:before="0"/>
+              <w:jc w:val="center"/>
               <w:outlineLvl w:val="2"/>
               <w:rPr>
                 <w:rFonts w:ascii="Arial" w:hAnsi="Arial" w:cs="Arial"/>
@@ -561,25 +562,7 @@
                 <w:szCs w:val="24"/>
                 <w:lang w:val="en-US"/>
               </w:rPr>
-              <w:t xml:space="preserve"> very energetic and </w:t>
-            </w:r>
-            <w:r>
-              <w:rPr>
-                <w:rFonts w:ascii="Times New Roman" w:hAnsi="Times New Roman" w:cs="Times New Roman"/>
-                <w:sz w:val="24"/>
-                <w:szCs w:val="24"/>
-                <w:lang w:val="en-US"/>
-              </w:rPr>
-              <w:t>imaginative</w:t>
-            </w:r>
-            <w:r>
-              <w:rPr>
-                <w:rFonts w:ascii="Times New Roman" w:hAnsi="Times New Roman" w:cs="Times New Roman"/>
-                <w:sz w:val="24"/>
-                <w:szCs w:val="24"/>
-                <w:lang w:val="en-US"/>
-              </w:rPr>
-              <w:t xml:space="preserve"> person. He is 25 and likes ma</w:t>
+              <w:t xml:space="preserve"> very energetic and imaginative person. He is 25 and likes ma</w:t>
             </w:r>
             <w:r>
               <w:rPr>
@@ -617,6 +600,39 @@
               </w:rPr>
               <w:t>.</w:t>
             </w:r>
+          </w:p>
+          <w:p>
+            <w:pPr>
+              <w:shd w:val="clear" w:color="auto" w:fill="FFFFFF"/>
+              <w:jc w:val="center"/>
+              <w:rPr>
+                <w:rFonts w:ascii="Times New Roman" w:hAnsi="Times New Roman" w:cs="Times New Roman"/>
+                <w:sz w:val="24"/>
+                <w:szCs w:val="24"/>
+                <w:lang w:val="en-US"/>
+              </w:rPr>
+            </w:pPr>
+            <w:r>
+              <w:rPr>
+                <w:rFonts w:ascii="Times New Roman" w:hAnsi="Times New Roman" w:cs="Times New Roman"/>
+                <w:color w:val="000000"/>
+                <w:sz w:val="24"/>
+                <w:szCs w:val="24"/>
+              </w:rPr>
+              <w:t xml:space="preserve">To </w:t>
+            </w:r>
+            <w:r>
+              <w:rPr>
+                <w:rFonts w:ascii="Times New Roman" w:hAnsi="Times New Roman" w:cs="Times New Roman"/>
+                <w:color w:val="000000"/>
+                <w:sz w:val="24"/>
+                <w:szCs w:val="24"/>
+                <w:lang w:val="en-US"/>
+              </w:rPr>
+              <w:t>study hard he needs peace and quiet.</w:t>
+            </w:r>
+            <w:bookmarkStart w:id="0" w:name="_GoBack"/>
+            <w:bookmarkEnd w:id="0"/>
           </w:p>
         </w:tc>
         <w:tc>
@@ -1414,18 +1430,7 @@
                 <w:szCs w:val="24"/>
                 <w:lang w:val="en-US"/>
               </w:rPr>
-              <w:t>project rooms an</w:t>
-            </w:r>
-            <w:bookmarkStart w:id="0" w:name="_GoBack"/>
-            <w:bookmarkEnd w:id="0"/>
-            <w:r>
-              <w:rPr>
-                <w:rFonts w:ascii="Times New Roman" w:hAnsi="Times New Roman" w:cs="Times New Roman"/>
-                <w:sz w:val="24"/>
-                <w:szCs w:val="24"/>
-                <w:lang w:val="en-US"/>
-              </w:rPr>
-              <w:t>d others.</w:t>
+              <w:t>project rooms and others.</w:t>
             </w:r>
           </w:p>
         </w:tc>
@@ -1450,7 +1455,7 @@
 </file>
 
 <file path=word/numbering.xml><?xml version="1.0" encoding="utf-8"?>
-<w:numbering xmlns:wpc="http://schemas.microsoft.com/office/word/2010/wordprocessingCanvas" xmlns:cx="http://schemas.microsoft.com/office/drawing/2014/chartex" xmlns:cx1="http://schemas.microsoft.com/office/drawing/2015/9/8/chartex" xmlns:cx2="http://schemas.microsoft.com/office/drawing/2015/10/21/chartex" xmlns:cx3="http://schemas.microsoft.com/office/drawing/2016/5/9/chartex" xmlns:cx4="http://schemas.microsoft.com/office/drawing/2016/5/10/chartex" xmlns:cx5="http://schemas.microsoft.com/office/drawing/2016/5/11/chartex" xmlns:cx6="http://schemas.microsoft.com/office/drawing/2016/5/12/chartex" xmlns:cx7="http://schemas.microsoft.com/office/drawing/2016/5/13/chartex" xmlns:cx8="http://schemas.microsoft.com/office/drawing/2016/5/14/chartex" xmlns:mc="http://schemas.openxmlformats.org/markup-compatibility/2006" xmlns:o="urn:schemas-microsoft-com:office:office" xmlns:r="http://schemas.openxmlformats.org/officeDocument/2006/relationships" xmlns:m="http://schemas.openxmlformats.org/officeDocument/2006/math" xmlns:v="urn:schemas-microsoft-com:vml" xmlns:wp14="http://schemas.microsoft.com/office/word/2010/wordprocessingDrawing" xmlns:wp="http://schemas.openxmlformats.org/drawingml/2006/wordprocessingDrawing" xmlns:w10="urn:schemas-microsoft-com:office:word" xmlns:w="http://schemas.openxmlformats.org/wordprocessingml/2006/main" xmlns:w14="http://schemas.microsoft.com/office/word/2010/wordml" xmlns:w15="http://schemas.microsoft.com/office/word/2012/wordml" xmlns:w16se="http://schemas.microsoft.com/office/word/2015/wordml/symex" xmlns:wpg="http://schemas.microsoft.com/office/word/2010/wordprocessingGroup" xmlns:wpi="http://schemas.microsoft.com/office/word/2010/wordprocessingInk" xmlns:wne="http://schemas.microsoft.com/office/word/2006/wordml" xmlns:wps="http://schemas.microsoft.com/office/word/2010/wordprocessingShape" mc:Ignorable="w14 w15 w16se wp14">
+<w:numbering xmlns:wpc="http://schemas.microsoft.com/office/word/2010/wordprocessingCanvas" xmlns:cx="http://schemas.microsoft.com/office/drawing/2014/chartex" xmlns:cx1="http://schemas.microsoft.com/office/drawing/2015/9/8/chartex" xmlns:cx2="http://schemas.microsoft.com/office/drawing/2015/10/21/chartex" xmlns:cx3="http://schemas.microsoft.com/office/drawing/2016/5/9/chartex" xmlns:cx4="http://schemas.microsoft.com/office/drawing/2016/5/10/chartex" xmlns:cx5="http://schemas.microsoft.com/office/drawing/2016/5/11/chartex" xmlns:cx6="http://schemas.microsoft.com/office/drawing/2016/5/12/chartex" xmlns:cx7="http://schemas.microsoft.com/office/drawing/2016/5/13/chartex" xmlns:cx8="http://schemas.microsoft.com/office/drawing/2016/5/14/chartex" xmlns:mc="http://schemas.openxmlformats.org/markup-compatibility/2006" xmlns:aink="http://schemas.microsoft.com/office/drawing/2016/ink" xmlns:o="urn:schemas-microsoft-com:office:office" xmlns:r="http://schemas.openxmlformats.org/officeDocument/2006/relationships" xmlns:m="http://schemas.openxmlformats.org/officeDocument/2006/math" xmlns:v="urn:schemas-microsoft-com:vml" xmlns:wp14="http://schemas.microsoft.com/office/word/2010/wordprocessingDrawing" xmlns:wp="http://schemas.openxmlformats.org/drawingml/2006/wordprocessingDrawing" xmlns:w10="urn:schemas-microsoft-com:office:word" xmlns:w="http://schemas.openxmlformats.org/wordprocessingml/2006/main" xmlns:w14="http://schemas.microsoft.com/office/word/2010/wordml" xmlns:w15="http://schemas.microsoft.com/office/word/2012/wordml" xmlns:w16se="http://schemas.microsoft.com/office/word/2015/wordml/symex" xmlns:wpg="http://schemas.microsoft.com/office/word/2010/wordprocessingGroup" xmlns:wpi="http://schemas.microsoft.com/office/word/2010/wordprocessingInk" xmlns:wne="http://schemas.microsoft.com/office/word/2006/wordml" xmlns:wps="http://schemas.microsoft.com/office/word/2010/wordprocessingShape" mc:Ignorable="w14 w15 w16se wp14">
   <w:abstractNum w:abstractNumId="0" w15:restartNumberingAfterBreak="0">
     <w:nsid w:val="3F833BDC"/>
     <w:multiLevelType w:val="multilevel"/>
@@ -1999,15 +2004,15 @@
     <w:lsdException w:name="Smart Hyperlink" w:semiHidden="1" w:unhideWhenUsed="1"/>
     <w:lsdException w:name="Hashtag" w:semiHidden="1" w:unhideWhenUsed="1"/>
   </w:latentStyles>
-  <w:style w:type="paragraph" w:default="1" w:styleId="Parasts">
+  <w:style w:type="paragraph" w:default="1" w:styleId="Normal">
     <w:name w:val="Normal"/>
     <w:qFormat/>
   </w:style>
-  <w:style w:type="paragraph" w:styleId="Virsraksts1">
+  <w:style w:type="paragraph" w:styleId="Heading1">
     <w:name w:val="heading 1"/>
-    <w:basedOn w:val="Parasts"/>
-    <w:next w:val="Parasts"/>
-    <w:link w:val="Virsraksts1Rakstz"/>
+    <w:basedOn w:val="Normal"/>
+    <w:next w:val="Normal"/>
+    <w:link w:val="Heading1Char"/>
     <w:uiPriority w:val="9"/>
     <w:qFormat/>
     <w:rsid w:val="00D35736"/>
@@ -2024,11 +2029,11 @@
       <w:szCs w:val="32"/>
     </w:rPr>
   </w:style>
-  <w:style w:type="paragraph" w:styleId="Virsraksts3">
+  <w:style w:type="paragraph" w:styleId="Heading3">
     <w:name w:val="heading 3"/>
-    <w:basedOn w:val="Parasts"/>
-    <w:next w:val="Parasts"/>
-    <w:link w:val="Virsraksts3Rakstz"/>
+    <w:basedOn w:val="Normal"/>
+    <w:next w:val="Normal"/>
+    <w:link w:val="Heading3Char"/>
     <w:uiPriority w:val="9"/>
     <w:semiHidden/>
     <w:unhideWhenUsed/>
@@ -2047,13 +2052,13 @@
       <w:szCs w:val="24"/>
     </w:rPr>
   </w:style>
-  <w:style w:type="character" w:default="1" w:styleId="Noklusjumarindkopasfonts">
+  <w:style w:type="character" w:default="1" w:styleId="DefaultParagraphFont">
     <w:name w:val="Default Paragraph Font"/>
     <w:uiPriority w:val="1"/>
     <w:semiHidden/>
     <w:unhideWhenUsed/>
   </w:style>
-  <w:style w:type="table" w:default="1" w:styleId="Parastatabula">
+  <w:style w:type="table" w:default="1" w:styleId="TableNormal">
     <w:name w:val="Normal Table"/>
     <w:uiPriority w:val="99"/>
     <w:semiHidden/>
@@ -2068,15 +2073,15 @@
       </w:tblCellMar>
     </w:tblPr>
   </w:style>
-  <w:style w:type="numbering" w:default="1" w:styleId="Bezsaraksta">
+  <w:style w:type="numbering" w:default="1" w:styleId="NoList">
     <w:name w:val="No List"/>
     <w:uiPriority w:val="99"/>
     <w:semiHidden/>
     <w:unhideWhenUsed/>
   </w:style>
-  <w:style w:type="table" w:styleId="Reatabula">
+  <w:style w:type="table" w:styleId="TableGrid">
     <w:name w:val="Table Grid"/>
-    <w:basedOn w:val="Parastatabula"/>
+    <w:basedOn w:val="TableNormal"/>
     <w:uiPriority w:val="59"/>
     <w:unhideWhenUsed/>
     <w:rsid w:val="00D35736"/>
@@ -2094,10 +2099,10 @@
       </w:tblBorders>
     </w:tblPr>
   </w:style>
-  <w:style w:type="character" w:customStyle="1" w:styleId="Virsraksts1Rakstz">
-    <w:name w:val="Virsraksts 1 Rakstz."/>
-    <w:basedOn w:val="Noklusjumarindkopasfonts"/>
-    <w:link w:val="Virsraksts1"/>
+  <w:style w:type="character" w:customStyle="1" w:styleId="Heading1Char">
+    <w:name w:val="Heading 1 Char"/>
+    <w:basedOn w:val="DefaultParagraphFont"/>
+    <w:link w:val="Heading1"/>
     <w:uiPriority w:val="9"/>
     <w:rsid w:val="00D35736"/>
     <w:rPr>
@@ -2107,9 +2112,9 @@
       <w:szCs w:val="32"/>
     </w:rPr>
   </w:style>
-  <w:style w:type="character" w:styleId="Hipersaite">
+  <w:style w:type="character" w:styleId="Hyperlink">
     <w:name w:val="Hyperlink"/>
-    <w:basedOn w:val="Noklusjumarindkopasfonts"/>
+    <w:basedOn w:val="DefaultParagraphFont"/>
     <w:uiPriority w:val="99"/>
     <w:semiHidden/>
     <w:unhideWhenUsed/>
@@ -2121,13 +2126,13 @@
   </w:style>
   <w:style w:type="character" w:customStyle="1" w:styleId="apple-converted-space">
     <w:name w:val="apple-converted-space"/>
-    <w:basedOn w:val="Noklusjumarindkopasfonts"/>
+    <w:basedOn w:val="DefaultParagraphFont"/>
     <w:rsid w:val="00E505FC"/>
   </w:style>
-  <w:style w:type="character" w:customStyle="1" w:styleId="Virsraksts3Rakstz">
-    <w:name w:val="Virsraksts 3 Rakstz."/>
-    <w:basedOn w:val="Noklusjumarindkopasfonts"/>
-    <w:link w:val="Virsraksts3"/>
+  <w:style w:type="character" w:customStyle="1" w:styleId="Heading3Char">
+    <w:name w:val="Heading 3 Char"/>
+    <w:basedOn w:val="DefaultParagraphFont"/>
+    <w:link w:val="Heading3"/>
     <w:uiPriority w:val="9"/>
     <w:semiHidden/>
     <w:rsid w:val="00835F1E"/>

</xml_diff>